<commit_message>
Update Business Demand Overview.docx
</commit_message>
<xml_diff>
--- a/Business Demand Overview.docx
+++ b/Business Demand Overview.docx
@@ -78,7 +78,11 @@
           <w:tcPr>
             <w:tcW w:w="1870" w:type="dxa"/>
           </w:tcPr>
-          <w:p/>
+          <w:p>
+            <w:r>
+              <w:t>Hlhi/</w:t>
+            </w:r>
+          </w:p>
         </w:tc>
         <w:tc>
           <w:tcPr>

</xml_diff>